<commit_message>
Added section Vav in question 3.
</commit_message>
<xml_diff>
--- a/homework1/dry.docx
+++ b/homework1/dry.docx
@@ -103,15 +103,6 @@
     <w:p>
       <w:pPr>
         <w:pStyle w:val="ListParagraph"/>
-        <w:numPr>
-          <w:ilvl w:val="0"/>
-          <w:numId w:val="4"/>
-        </w:numPr>
-        <w:rPr>
-          <w:rFonts w:hint="eastAsia"/>
-          <w:vanish/>
-          <w:rtl/>
-        </w:rPr>
       </w:pPr>
     </w:p>
     <w:p>
@@ -121,6 +112,19 @@
           <w:ilvl w:val="0"/>
           <w:numId w:val="4"/>
         </w:numPr>
+        <w:rPr>
+          <w:vanish/>
+          <w:rtl/>
+        </w:rPr>
+      </w:pPr>
+    </w:p>
+    <w:p>
+      <w:pPr>
+        <w:pStyle w:val="ListParagraph"/>
+        <w:numPr>
+          <w:ilvl w:val="0"/>
+          <w:numId w:val="4"/>
+        </w:numPr>
       </w:pPr>
       <w:r>
         <w:rPr>
@@ -512,6 +516,7 @@
     <w:p>
       <w:pPr>
         <w:rPr>
+          <w:rFonts w:hint="cs"/>
           <w:rtl/>
         </w:rPr>
       </w:pPr>
@@ -906,7 +911,6 @@
           <w:rFonts w:hint="cs"/>
           <w:rtl/>
         </w:rPr>
-        <w:lastRenderedPageBreak/>
         <w:t>שאלה 3</w:t>
       </w:r>
     </w:p>
@@ -1057,13 +1061,8 @@
     <w:p>
       <w:pPr>
         <w:pStyle w:val="ListParagraph"/>
-        <w:numPr>
-          <w:ilvl w:val="0"/>
-          <w:numId w:val="8"/>
-        </w:numPr>
-        <w:rPr>
-          <w:rFonts w:hint="cs"/>
-          <w:vanish/>
+        <w:rPr>
+          <w:rFonts w:ascii="Consolas" w:hAnsi="Consolas"/>
           <w:rtl/>
         </w:rPr>
       </w:pPr>
@@ -1075,13 +1074,249 @@
           <w:ilvl w:val="0"/>
           <w:numId w:val="8"/>
         </w:numPr>
-      </w:pPr>
-      <w:r>
-        <w:rPr>
-          <w:rFonts w:hint="cs"/>
-        </w:rPr>
-        <w:t>TODO</w:t>
-      </w:r>
+        <w:rPr>
+          <w:vanish/>
+          <w:rtl/>
+        </w:rPr>
+      </w:pPr>
+    </w:p>
+    <w:p>
+      <w:pPr>
+        <w:pStyle w:val="ListParagraph"/>
+        <w:numPr>
+          <w:ilvl w:val="0"/>
+          <w:numId w:val="8"/>
+        </w:numPr>
+      </w:pPr>
+      <w:r>
+        <w:rPr>
+          <w:rFonts w:hint="cs"/>
+          <w:rtl/>
+        </w:rPr>
+        <w:t>המחלקה יורשת מ-</w:t>
+      </w:r>
+      <w:proofErr w:type="spellStart"/>
+      <w:r>
+        <w:rPr>
+          <w:rFonts w:ascii="Consolas" w:hAnsi="Consolas"/>
+        </w:rPr>
+        <w:t>JFrame</w:t>
+      </w:r>
+      <w:proofErr w:type="spellEnd"/>
+      <w:r>
+        <w:rPr>
+          <w:rFonts w:ascii="Consolas" w:hAnsi="Consolas" w:hint="cs"/>
+          <w:rtl/>
+        </w:rPr>
+        <w:t xml:space="preserve"> כי זהו אובייקט </w:t>
+      </w:r>
+      <w:r>
+        <w:t>GUI</w:t>
+      </w:r>
+      <w:r>
+        <w:rPr>
+          <w:rFonts w:hint="cs"/>
+          <w:rtl/>
+        </w:rPr>
+        <w:t xml:space="preserve"> שיכול להיות מוצג בפני עצמו (בתור חלון עצמאי) ויכול להכיל </w:t>
+      </w:r>
+      <w:r>
+        <w:t>controls</w:t>
+      </w:r>
+      <w:r>
+        <w:rPr>
+          <w:rFonts w:hint="cs"/>
+          <w:rtl/>
+        </w:rPr>
+        <w:t xml:space="preserve"> אחרים בתוכו (שזה מה שאנחנו רוצים). ירושה זאת מתבטאת בבנאי של </w:t>
+      </w:r>
+      <w:r>
+        <w:rPr>
+          <w:rFonts w:ascii="Consolas" w:hAnsi="Consolas"/>
+        </w:rPr>
+        <w:t>Animator</w:t>
+      </w:r>
+      <w:r>
+        <w:rPr>
+          <w:rFonts w:ascii="Consolas" w:hAnsi="Consolas" w:hint="cs"/>
+          <w:rtl/>
+        </w:rPr>
+        <w:t xml:space="preserve">, אשר קורא לבנאי של </w:t>
+      </w:r>
+      <w:proofErr w:type="spellStart"/>
+      <w:r>
+        <w:rPr>
+          <w:rFonts w:ascii="Consolas" w:hAnsi="Consolas"/>
+        </w:rPr>
+        <w:t>JFrame</w:t>
+      </w:r>
+      <w:proofErr w:type="spellEnd"/>
+      <w:r>
+        <w:rPr>
+          <w:rFonts w:ascii="Consolas" w:hAnsi="Consolas" w:hint="cs"/>
+          <w:rtl/>
+        </w:rPr>
+        <w:t xml:space="preserve">, ובמתודת </w:t>
+      </w:r>
+      <w:r>
+        <w:rPr>
+          <w:rFonts w:ascii="Consolas" w:hAnsi="Consolas"/>
+        </w:rPr>
+        <w:t>main</w:t>
+      </w:r>
+      <w:r>
+        <w:rPr>
+          <w:rFonts w:ascii="Consolas" w:hAnsi="Consolas" w:hint="cs"/>
+          <w:rtl/>
+        </w:rPr>
+        <w:t xml:space="preserve"> אשר בה מוצג החלון.</w:t>
+      </w:r>
+    </w:p>
+    <w:p>
+      <w:pPr>
+        <w:pStyle w:val="ListParagraph"/>
+        <w:rPr>
+          <w:rtl/>
+        </w:rPr>
+      </w:pPr>
+      <w:r>
+        <w:rPr>
+          <w:rFonts w:hint="cs"/>
+          <w:rtl/>
+        </w:rPr>
+        <w:t xml:space="preserve">השימוש בממשק </w:t>
+      </w:r>
+      <w:r>
+        <w:rPr>
+          <w:rFonts w:ascii="Consolas" w:hAnsi="Consolas"/>
+        </w:rPr>
+        <w:t>ActionListener</w:t>
+      </w:r>
+      <w:r>
+        <w:rPr>
+          <w:rFonts w:ascii="Consolas" w:hAnsi="Consolas" w:hint="cs"/>
+          <w:rtl/>
+        </w:rPr>
+        <w:t xml:space="preserve"> הוא בשביל להיר</w:t>
+      </w:r>
+      <w:r>
+        <w:rPr>
+          <w:rFonts w:hint="cs"/>
+          <w:rtl/>
+        </w:rPr>
+        <w:t>שם ל-</w:t>
+      </w:r>
+      <w:r>
+        <w:t>event</w:t>
+      </w:r>
+      <w:r>
+        <w:rPr>
+          <w:rFonts w:hint="cs"/>
+          <w:rtl/>
+        </w:rPr>
+        <w:t xml:space="preserve"> של לחיצה על לחצן ב-</w:t>
+      </w:r>
+      <w:r>
+        <w:t>menu bar</w:t>
+      </w:r>
+      <w:r>
+        <w:rPr>
+          <w:rFonts w:hint="cs"/>
+          <w:rtl/>
+        </w:rPr>
+        <w:t>.</w:t>
+      </w:r>
+    </w:p>
+    <w:p>
+      <w:pPr>
+        <w:pStyle w:val="ListParagraph"/>
+        <w:rPr>
+          <w:rFonts w:hint="cs"/>
+          <w:rtl/>
+        </w:rPr>
+      </w:pPr>
+      <w:r>
+        <w:rPr>
+          <w:rFonts w:hint="cs"/>
+          <w:rtl/>
+        </w:rPr>
+        <w:t xml:space="preserve">במתודת </w:t>
+      </w:r>
+      <w:proofErr w:type="spellStart"/>
+      <w:r>
+        <w:rPr>
+          <w:rFonts w:ascii="Consolas" w:hAnsi="Consolas"/>
+        </w:rPr>
+        <w:t>createMenuBar</w:t>
+      </w:r>
+      <w:proofErr w:type="spellEnd"/>
+      <w:r>
+        <w:rPr>
+          <w:rFonts w:ascii="Consolas" w:hAnsi="Consolas" w:hint="cs"/>
+          <w:rtl/>
+        </w:rPr>
+        <w:t xml:space="preserve"> יוצרים את התפריט, ומקשרים כל לחצן ל-</w:t>
+      </w:r>
+      <w:r>
+        <w:t>callback</w:t>
+      </w:r>
+      <w:r>
+        <w:rPr>
+          <w:rFonts w:hint="cs"/>
+          <w:rtl/>
+        </w:rPr>
+        <w:t xml:space="preserve"> המשותף של המחלקה </w:t>
+      </w:r>
+      <w:r>
+        <w:rPr>
+          <w:rFonts w:ascii="Consolas" w:hAnsi="Consolas"/>
+        </w:rPr>
+        <w:t>Animator</w:t>
+      </w:r>
+      <w:r>
+        <w:rPr>
+          <w:rFonts w:hint="cs"/>
+          <w:rtl/>
+        </w:rPr>
+        <w:t xml:space="preserve"> </w:t>
+      </w:r>
+      <w:r>
+        <w:rPr>
+          <w:rtl/>
+        </w:rPr>
+        <w:t>–</w:t>
+      </w:r>
+      <w:r>
+        <w:rPr>
+          <w:rFonts w:hint="cs"/>
+          <w:rtl/>
+        </w:rPr>
+        <w:t xml:space="preserve"> מתודת </w:t>
+      </w:r>
+      <w:proofErr w:type="spellStart"/>
+      <w:r>
+        <w:rPr>
+          <w:rFonts w:ascii="Consolas" w:hAnsi="Consolas"/>
+        </w:rPr>
+        <w:t>actionPerformed</w:t>
+      </w:r>
+      <w:proofErr w:type="spellEnd"/>
+      <w:r>
+        <w:rPr>
+          <w:rFonts w:hint="cs"/>
+          <w:rtl/>
+        </w:rPr>
+        <w:t>.</w:t>
+      </w:r>
+    </w:p>
+    <w:p>
+      <w:pPr>
+        <w:pStyle w:val="ListParagraph"/>
+        <w:rPr>
+          <w:rFonts w:hint="cs"/>
+          <w:rtl/>
+        </w:rPr>
+      </w:pPr>
     </w:p>
     <w:p>
       <w:pPr>

</xml_diff>